<commit_message>
Attempt to readd menu
</commit_message>
<xml_diff>
--- a/Documentation/Highlight5.docx
+++ b/Documentation/Highlight5.docx
@@ -197,6 +197,13 @@
               </w:rPr>
               <w:t xml:space="preserve">. By identifying the high points and low points in a song, I can use the spectrum data gathered to generate points at which to spawn notes based on the frequency. This would allow me to create maps automatically if making them all manually takes too much time. </w:t>
             </w:r>
+            <w:r>
+              <w:rPr>
+                <w:rFonts w:asciiTheme="minorHAnsi" w:hAnsiTheme="minorHAnsi"/>
+                <w:u w:val="none"/>
+              </w:rPr>
+              <w:t xml:space="preserve">Roughly 2 to 3 hours every day this week was spent either working on the prototype or researching other rhythm games and their aspects such as visual feedback when hitting notes and their general UI design for their respective platforms (Computer or Mobile).  </w:t>
+            </w:r>
           </w:p>
           <w:p>
             <w:pPr>
@@ -242,6 +249,13 @@
                 <w:u w:val="none"/>
               </w:rPr>
               <w:t>test it as a prototype, and time will be spent this week to hopefully finalize those changes so that focus can be put on completing the MVP</w:t>
+            </w:r>
+            <w:r>
+              <w:rPr>
+                <w:rFonts w:asciiTheme="minorHAnsi" w:hAnsiTheme="minorHAnsi"/>
+                <w:u w:val="none"/>
+              </w:rPr>
+              <w:t xml:space="preserve">. There is no model for the guard either, which was planned for this week. As well as this, note storage was explored but nothing new has been added onto the current iteration of storing the maps as an array of structures holding the notes. This method works but is also very clunky and hard to modify. </w:t>
             </w:r>
             <w:bookmarkStart w:id="0" w:name="_GoBack"/>
             <w:bookmarkEnd w:id="0"/>
@@ -249,6 +263,10 @@
           <w:p>
             <w:pPr>
               <w:pStyle w:val="Heading2Sturley"/>
+              <w:rPr>
+                <w:rFonts w:asciiTheme="minorHAnsi" w:hAnsiTheme="minorHAnsi"/>
+                <w:u w:val="none"/>
+              </w:rPr>
             </w:pPr>
           </w:p>
         </w:tc>

</xml_diff>